<commit_message>
23 de mayo 2012
</commit_message>
<xml_diff>
--- a/BiblioContenidos_2/Sprint 1.docx
+++ b/BiblioContenidos_2/Sprint 1.docx
@@ -127,25 +127,7 @@
                 <w:sz w:val="22"/>
                 <w:szCs w:val="22"/>
               </w:rPr>
-              <w:t>Estudiante</w:t>
-            </w:r>
-            <w:r>
-              <w:rPr>
-                <w:rFonts w:ascii="Courier New" w:hAnsi="Courier New" w:cs="Courier New"/>
-                <w:b/>
-                <w:sz w:val="22"/>
-                <w:szCs w:val="22"/>
-              </w:rPr>
-              <w:t>s</w:t>
-            </w:r>
-            <w:r>
-              <w:rPr>
-                <w:rFonts w:ascii="Courier New" w:hAnsi="Courier New" w:cs="Courier New"/>
-                <w:b/>
-                <w:sz w:val="22"/>
-                <w:szCs w:val="22"/>
-              </w:rPr>
-              <w:t xml:space="preserve">: </w:t>
+              <w:t xml:space="preserve">Estudiante: </w:t>
             </w:r>
             <w:r>
               <w:rPr>
@@ -320,7 +302,7 @@
                 <w:sz w:val="22"/>
                 <w:szCs w:val="22"/>
               </w:rPr>
-              <w:t>05 de Mayo del 2012</w:t>
+              <w:t>Mayo del 2012</w:t>
             </w:r>
           </w:p>
         </w:tc>
@@ -663,13 +645,25 @@
               <w:rPr>
                 <w:lang w:val="es-CR"/>
               </w:rPr>
-              <w:t xml:space="preserve">1ra. </w:t>
+              <w:t>2da</w:t>
+            </w:r>
+            <w:r>
+              <w:rPr>
+                <w:lang w:val="es-CR"/>
+              </w:rPr>
+              <w:t xml:space="preserve">. </w:t>
             </w:r>
             <w:r>
               <w:rPr>
                 <w:lang w:val="es-CR"/>
               </w:rPr>
               <w:t>Corrección del diseño de la base de datos</w:t>
+            </w:r>
+            <w:r>
+              <w:rPr>
+                <w:lang w:val="es-CR"/>
+              </w:rPr>
+              <w:t>.</w:t>
             </w:r>
           </w:p>
         </w:tc>
@@ -1125,18 +1119,6 @@
               </w:rPr>
               <w:t>].</w:t>
             </w:r>
-            <w:r>
-              <w:rPr>
-                <w:lang w:val="es-CR"/>
-              </w:rPr>
-              <w:t xml:space="preserve"> Se dejará pendiente para una próxima iteración el avatar</w:t>
-            </w:r>
-            <w:r>
-              <w:rPr>
-                <w:lang w:val="es-CR"/>
-              </w:rPr>
-              <w:t>.</w:t>
-            </w:r>
           </w:p>
         </w:tc>
         <w:tc>
@@ -1276,7 +1258,98 @@
               <w:rPr>
                 <w:lang w:val="es-CR"/>
               </w:rPr>
-              <w:t xml:space="preserve"> Lista de los 10 últimos libros publicados mostrados en la página principal.</w:t>
+              <w:t xml:space="preserve"> Lista de los 10 últimos libros publicados mostrados en la página principal</w:t>
+            </w:r>
+            <w:r>
+              <w:rPr>
+                <w:lang w:val="es-CR"/>
+              </w:rPr>
+              <w:t xml:space="preserve">, previa aprobación por el moderador de </w:t>
+            </w:r>
+            <w:proofErr w:type="gramStart"/>
+            <w:r>
+              <w:rPr>
+                <w:lang w:val="es-CR"/>
+              </w:rPr>
+              <w:t>contenidos</w:t>
+            </w:r>
+            <w:r>
+              <w:rPr>
+                <w:lang w:val="es-CR"/>
+              </w:rPr>
+              <w:t>(</w:t>
+            </w:r>
+            <w:proofErr w:type="spellStart"/>
+            <w:proofErr w:type="gramEnd"/>
+            <w:r>
+              <w:rPr>
+                <w:lang w:val="es-CR"/>
+              </w:rPr>
+              <w:t>admin</w:t>
+            </w:r>
+            <w:proofErr w:type="spellEnd"/>
+            <w:r>
+              <w:rPr>
+                <w:lang w:val="es-CR"/>
+              </w:rPr>
+              <w:t xml:space="preserve">, </w:t>
+            </w:r>
+            <w:proofErr w:type="spellStart"/>
+            <w:r>
+              <w:rPr>
+                <w:lang w:val="es-CR"/>
+              </w:rPr>
+              <w:t>pwd</w:t>
+            </w:r>
+            <w:proofErr w:type="spellEnd"/>
+            <w:r>
+              <w:rPr>
+                <w:lang w:val="es-CR"/>
+              </w:rPr>
+              <w:t>: 123456)</w:t>
+            </w:r>
+            <w:r>
+              <w:rPr>
+                <w:lang w:val="es-CR"/>
+              </w:rPr>
+              <w:t>.</w:t>
+            </w:r>
+            <w:r>
+              <w:rPr>
+                <w:lang w:val="es-CR"/>
+              </w:rPr>
+              <w:t xml:space="preserve"> </w:t>
+            </w:r>
+            <w:r>
+              <w:rPr>
+                <w:b/>
+                <w:lang w:val="es-CR"/>
+              </w:rPr>
+              <w:t xml:space="preserve">Nota.- </w:t>
+            </w:r>
+            <w:r>
+              <w:rPr>
+                <w:lang w:val="es-CR"/>
+              </w:rPr>
+              <w:t>Falta la opción rechazar</w:t>
+            </w:r>
+            <w:r>
+              <w:rPr>
+                <w:lang w:val="es-CR"/>
+              </w:rPr>
+              <w:t xml:space="preserve"> contenido</w:t>
+            </w:r>
+            <w:r>
+              <w:rPr>
+                <w:lang w:val="es-CR"/>
+              </w:rPr>
+              <w:t>, así como la categorización automática</w:t>
+            </w:r>
+            <w:r>
+              <w:rPr>
+                <w:lang w:val="es-CR"/>
+              </w:rPr>
+              <w:t>.</w:t>
             </w:r>
           </w:p>
         </w:tc>

</xml_diff>